<commit_message>
add supermissile and superbloodbox
</commit_message>
<xml_diff>
--- a/Game.docx
+++ b/Game.docx
@@ -282,6 +282,53 @@
         </w:rPr>
         <w:t>为4格）。</w:t>
       </w:r>
+      <w:r>
+        <w:rPr>
+          <w:rFonts w:ascii="黑体" w:eastAsia="黑体" w:hAnsi="黑体" w:cs="Arial" w:hint="eastAsia"/>
+          <w:color w:val="24292E"/>
+          <w:sz w:val="24"/>
+          <w:shd w:val="clear" w:color="auto" w:fill="FFFFFF"/>
+        </w:rPr>
+        <w:t>此外，还有比较低概率</w:t>
+      </w:r>
+      <w:r>
+        <w:rPr>
+          <w:rFonts w:ascii="黑体" w:eastAsia="黑体" w:hAnsi="黑体" w:cs="Arial" w:hint="eastAsia"/>
+          <w:color w:val="24292E"/>
+          <w:sz w:val="24"/>
+          <w:shd w:val="clear" w:color="auto" w:fill="FFFFFF"/>
+        </w:rPr>
+        <w:t>出现</w:t>
+      </w:r>
+      <w:r>
+        <w:rPr>
+          <w:rFonts w:ascii="黑体" w:eastAsia="黑体" w:hAnsi="黑体" w:cs="Arial" w:hint="eastAsia"/>
+          <w:color w:val="24292E"/>
+          <w:sz w:val="24"/>
+          <w:shd w:val="clear" w:color="auto" w:fill="FFFFFF"/>
+        </w:rPr>
+        <w:t>的“超级医疗包”，吃到后可以加</w:t>
+      </w:r>
+      <w:r>
+        <w:rPr>
+          <w:rFonts w:ascii="黑体" w:eastAsia="黑体" w:hAnsi="黑体" w:cs="Arial" w:hint="eastAsia"/>
+          <w:color w:val="24292E"/>
+          <w:sz w:val="24"/>
+          <w:shd w:val="clear" w:color="auto" w:fill="FFFFFF"/>
+        </w:rPr>
+        <w:t>整整</w:t>
+      </w:r>
+      <w:bookmarkStart w:id="0" w:name="_GoBack"/>
+      <w:bookmarkEnd w:id="0"/>
+      <w:r>
+        <w:rPr>
+          <w:rFonts w:ascii="黑体" w:eastAsia="黑体" w:hAnsi="黑体" w:cs="Arial" w:hint="eastAsia"/>
+          <w:color w:val="24292E"/>
+          <w:sz w:val="24"/>
+          <w:shd w:val="clear" w:color="auto" w:fill="FFFFFF"/>
+        </w:rPr>
+        <w:t>4格血条。</w:t>
+      </w:r>
     </w:p>
     <w:p>
       <w:pPr>
@@ -321,11 +368,40 @@
         </w:rPr>
         <w:t>敌方坦克一击即亡，但倘若我方被击中，会导致敌方坦克数量的增加，使游戏的难度系数增高。</w:t>
       </w:r>
-    </w:p>
-    <w:p>
-      <w:pPr>
-        <w:rPr>
-          <w:rFonts w:ascii="黑体" w:eastAsia="黑体" w:hAnsi="黑体" w:cs="Arial" w:hint="eastAsia"/>
+      <w:r>
+        <w:rPr>
+          <w:rFonts w:ascii="黑体" w:eastAsia="黑体" w:hAnsi="黑体" w:cs="Arial" w:hint="eastAsia"/>
+          <w:color w:val="24292E"/>
+          <w:sz w:val="24"/>
+          <w:shd w:val="clear" w:color="auto" w:fill="FFFFFF"/>
+        </w:rPr>
+        <w:t>另外，游戏场地中将会随机空降超级武器，我方坦克捡起后可以使发射的子弹变为炸裂性究</w:t>
+      </w:r>
+      <w:proofErr w:type="gramStart"/>
+      <w:r>
+        <w:rPr>
+          <w:rFonts w:ascii="黑体" w:eastAsia="黑体" w:hAnsi="黑体" w:cs="Arial" w:hint="eastAsia"/>
+          <w:color w:val="24292E"/>
+          <w:sz w:val="24"/>
+          <w:shd w:val="clear" w:color="auto" w:fill="FFFFFF"/>
+        </w:rPr>
+        <w:t>极</w:t>
+      </w:r>
+      <w:proofErr w:type="gramEnd"/>
+      <w:r>
+        <w:rPr>
+          <w:rFonts w:ascii="黑体" w:eastAsia="黑体" w:hAnsi="黑体" w:cs="Arial" w:hint="eastAsia"/>
+          <w:color w:val="24292E"/>
+          <w:sz w:val="24"/>
+          <w:shd w:val="clear" w:color="auto" w:fill="FFFFFF"/>
+        </w:rPr>
+        <w:t>武器，伴随酷炫效果！</w:t>
+      </w:r>
+    </w:p>
+    <w:p>
+      <w:pPr>
+        <w:rPr>
+          <w:rFonts w:ascii="黑体" w:eastAsia="黑体" w:hAnsi="黑体" w:cs="Arial"/>
           <w:color w:val="24292E"/>
           <w:sz w:val="24"/>
           <w:shd w:val="clear" w:color="auto" w:fill="FFFFFF"/>
@@ -353,7 +429,7 @@
     <w:p>
       <w:pPr>
         <w:rPr>
-          <w:rFonts w:ascii="宋体" w:eastAsia="宋体" w:hAnsi="宋体" w:hint="eastAsia"/>
+          <w:rFonts w:ascii="宋体" w:eastAsia="宋体" w:hAnsi="宋体"/>
           <w:noProof/>
           <w:color w:val="000000" w:themeColor="text1"/>
           <w:sz w:val="44"/>
@@ -507,7 +583,7 @@
     <w:p>
       <w:pPr>
         <w:rPr>
-          <w:rFonts w:ascii="黑体" w:eastAsia="黑体" w:hAnsi="黑体" w:cs="Arial" w:hint="eastAsia"/>
+          <w:rFonts w:ascii="黑体" w:eastAsia="黑体" w:hAnsi="黑体" w:cs="Arial"/>
           <w:color w:val="24292E"/>
           <w:sz w:val="24"/>
           <w:shd w:val="clear" w:color="auto" w:fill="FFFFFF"/>
@@ -526,7 +602,7 @@
     <w:p>
       <w:pPr>
         <w:rPr>
-          <w:rFonts w:ascii="宋体" w:eastAsia="宋体" w:hAnsi="宋体" w:hint="eastAsia"/>
+          <w:rFonts w:ascii="宋体" w:eastAsia="宋体" w:hAnsi="宋体"/>
           <w:b/>
           <w:noProof/>
           <w:sz w:val="32"/>
@@ -553,11 +629,6 @@
       </w:r>
     </w:p>
     <w:p>
-      <w:pPr>
-        <w:rPr>
-          <w:rFonts w:hint="eastAsia"/>
-        </w:rPr>
-      </w:pPr>
       <w:r>
         <w:rPr>
           <w:noProof/>
@@ -645,26 +716,57 @@
           <w:sz w:val="24"/>
           <w:shd w:val="clear" w:color="auto" w:fill="FFFFFF"/>
         </w:rPr>
-        <w:t>创建</w:t>
-      </w:r>
-      <w:r>
-        <w:rPr>
-          <w:rFonts w:ascii="黑体" w:eastAsia="黑体" w:hAnsi="黑体" w:cs="Arial"/>
-          <w:color w:val="24292E"/>
-          <w:sz w:val="24"/>
-          <w:shd w:val="clear" w:color="auto" w:fill="FFFFFF"/>
-        </w:rPr>
-        <w:t>不同类型的坦克</w:t>
-      </w:r>
-      <w:r>
-        <w:rPr>
-          <w:rFonts w:ascii="黑体" w:eastAsia="黑体" w:hAnsi="黑体" w:cs="Arial"/>
-          <w:color w:val="24292E"/>
-          <w:sz w:val="24"/>
-          <w:shd w:val="clear" w:color="auto" w:fill="FFFFFF"/>
-        </w:rPr>
-        <w:t>时，使用</w:t>
-      </w:r>
+        <w:t>创建不同类型的坦克时，使用了工厂方法模式</w:t>
+      </w:r>
+      <w:r>
+        <w:rPr>
+          <w:rFonts w:ascii="黑体" w:eastAsia="黑体" w:hAnsi="黑体" w:cs="Arial" w:hint="eastAsia"/>
+          <w:color w:val="24292E"/>
+          <w:sz w:val="24"/>
+          <w:shd w:val="clear" w:color="auto" w:fill="FFFFFF"/>
+        </w:rPr>
+        <w:t>。</w:t>
+      </w:r>
+    </w:p>
+    <w:p>
+      <w:pPr>
+        <w:rPr>
+          <w:rFonts w:ascii="黑体" w:eastAsia="黑体" w:hAnsi="黑体" w:cs="Arial"/>
+          <w:color w:val="24292E"/>
+          <w:sz w:val="24"/>
+          <w:shd w:val="clear" w:color="auto" w:fill="FFFFFF"/>
+        </w:rPr>
+      </w:pPr>
+      <w:r>
+        <w:rPr>
+          <w:rFonts w:ascii="黑体" w:eastAsia="黑体" w:hAnsi="黑体" w:cs="Arial"/>
+          <w:color w:val="24292E"/>
+          <w:sz w:val="24"/>
+          <w:shd w:val="clear" w:color="auto" w:fill="FFFFFF"/>
+        </w:rPr>
+        <w:t>其中Good Tank是受玩家控制的我方坦克，具有可手动操控方向、可增减的血</w:t>
+      </w:r>
+      <w:r>
+        <w:rPr>
+          <w:rFonts w:ascii="黑体" w:eastAsia="黑体" w:hAnsi="黑体" w:cs="Arial"/>
+          <w:color w:val="24292E"/>
+          <w:sz w:val="24"/>
+          <w:shd w:val="clear" w:color="auto" w:fill="FFFFFF"/>
+        </w:rPr>
+        <w:lastRenderedPageBreak/>
+        <w:t>条、选择不同类型弹药发射的功能。</w:t>
+      </w:r>
+      <w:proofErr w:type="gramStart"/>
+      <w:r>
+        <w:rPr>
+          <w:rFonts w:ascii="黑体" w:eastAsia="黑体" w:hAnsi="黑体" w:cs="Arial"/>
+          <w:color w:val="24292E"/>
+          <w:sz w:val="24"/>
+          <w:shd w:val="clear" w:color="auto" w:fill="FFFFFF"/>
+        </w:rPr>
+        <w:t>由实现</w:t>
+      </w:r>
+      <w:proofErr w:type="gramEnd"/>
       <w:r>
         <w:rPr>
           <w:rFonts w:ascii="黑体" w:eastAsia="黑体" w:hAnsi="黑体" w:cs="Arial"/>
@@ -674,42 +776,65 @@
         </w:rPr>
         <w:t>了</w:t>
       </w:r>
-      <w:r>
-        <w:rPr>
-          <w:rFonts w:ascii="黑体" w:eastAsia="黑体" w:hAnsi="黑体" w:cs="Arial"/>
-          <w:color w:val="24292E"/>
-          <w:sz w:val="24"/>
-          <w:shd w:val="clear" w:color="auto" w:fill="FFFFFF"/>
-        </w:rPr>
-        <w:t>工厂方法模式</w:t>
-      </w:r>
-      <w:r>
-        <w:rPr>
-          <w:rFonts w:ascii="黑体" w:eastAsia="黑体" w:hAnsi="黑体" w:cs="Arial" w:hint="eastAsia"/>
-          <w:color w:val="24292E"/>
-          <w:sz w:val="24"/>
-          <w:shd w:val="clear" w:color="auto" w:fill="FFFFFF"/>
-        </w:rPr>
-        <w:t>。</w:t>
-      </w:r>
-    </w:p>
-    <w:p>
-      <w:pPr>
-        <w:rPr>
-          <w:rFonts w:ascii="黑体" w:eastAsia="黑体" w:hAnsi="黑体" w:cs="Arial"/>
-          <w:color w:val="24292E"/>
-          <w:sz w:val="24"/>
-          <w:shd w:val="clear" w:color="auto" w:fill="FFFFFF"/>
-        </w:rPr>
-      </w:pPr>
-      <w:r>
-        <w:rPr>
-          <w:rFonts w:ascii="黑体" w:eastAsia="黑体" w:hAnsi="黑体" w:cs="Arial"/>
-          <w:color w:val="24292E"/>
-          <w:sz w:val="24"/>
-          <w:shd w:val="clear" w:color="auto" w:fill="FFFFFF"/>
-        </w:rPr>
-        <w:t>其中Good Tank是受玩家控制的我方坦克，具有可手动操控方向、可增减的血条、选择不同类型弹药发射的功能。</w:t>
+      <w:proofErr w:type="spellStart"/>
+      <w:r>
+        <w:rPr>
+          <w:rFonts w:ascii="黑体" w:eastAsia="黑体" w:hAnsi="黑体" w:cs="Arial"/>
+          <w:color w:val="24292E"/>
+          <w:sz w:val="24"/>
+          <w:shd w:val="clear" w:color="auto" w:fill="FFFFFF"/>
+        </w:rPr>
+        <w:t>TankFactory</w:t>
+      </w:r>
+      <w:proofErr w:type="spellEnd"/>
+      <w:r>
+        <w:rPr>
+          <w:rFonts w:ascii="黑体" w:eastAsia="黑体" w:hAnsi="黑体" w:cs="Arial"/>
+          <w:color w:val="24292E"/>
+          <w:sz w:val="24"/>
+          <w:shd w:val="clear" w:color="auto" w:fill="FFFFFF"/>
+        </w:rPr>
+        <w:t>的具体工厂</w:t>
+      </w:r>
+      <w:proofErr w:type="spellStart"/>
+      <w:r>
+        <w:rPr>
+          <w:rFonts w:ascii="黑体" w:eastAsia="黑体" w:hAnsi="黑体" w:cs="Arial"/>
+          <w:color w:val="24292E"/>
+          <w:sz w:val="24"/>
+          <w:shd w:val="clear" w:color="auto" w:fill="FFFFFF"/>
+        </w:rPr>
+        <w:t>GoodTankFactory</w:t>
+      </w:r>
+      <w:proofErr w:type="spellEnd"/>
+      <w:r>
+        <w:rPr>
+          <w:rFonts w:ascii="黑体" w:eastAsia="黑体" w:hAnsi="黑体" w:cs="Arial"/>
+          <w:color w:val="24292E"/>
+          <w:sz w:val="24"/>
+          <w:shd w:val="clear" w:color="auto" w:fill="FFFFFF"/>
+        </w:rPr>
+        <w:t>负责创建。</w:t>
+      </w:r>
+    </w:p>
+    <w:p>
+      <w:pPr>
+        <w:rPr>
+          <w:rFonts w:ascii="黑体" w:eastAsia="黑体" w:hAnsi="黑体" w:cs="Arial"/>
+          <w:b/>
+          <w:noProof/>
+          <w:sz w:val="36"/>
+          <w:szCs w:val="28"/>
+        </w:rPr>
+      </w:pPr>
+      <w:r>
+        <w:rPr>
+          <w:rFonts w:ascii="黑体" w:eastAsia="黑体" w:hAnsi="黑体" w:cs="Arial"/>
+          <w:color w:val="24292E"/>
+          <w:sz w:val="24"/>
+          <w:shd w:val="clear" w:color="auto" w:fill="FFFFFF"/>
+        </w:rPr>
+        <w:t>而Bad Tank是不受玩家控制的敌方坦克，具有自动行走、概率性射击、一击即挂等特性。</w:t>
       </w:r>
       <w:proofErr w:type="gramStart"/>
       <w:r>
@@ -759,7 +884,7 @@
           <w:sz w:val="24"/>
           <w:shd w:val="clear" w:color="auto" w:fill="FFFFFF"/>
         </w:rPr>
-        <w:t>GoodTankFactory</w:t>
+        <w:t>BadTankFactory</w:t>
       </w:r>
       <w:proofErr w:type="spellEnd"/>
       <w:r>
@@ -775,198 +900,9 @@
     <w:p>
       <w:pPr>
         <w:rPr>
-          <w:rFonts w:ascii="黑体" w:eastAsia="黑体" w:hAnsi="黑体" w:cs="Arial"/>
+          <w:rFonts w:ascii="宋体" w:eastAsia="宋体" w:hAnsi="宋体"/>
           <w:b/>
           <w:noProof/>
-          <w:sz w:val="36"/>
-          <w:szCs w:val="28"/>
-        </w:rPr>
-      </w:pPr>
-      <w:r>
-        <w:rPr>
-          <w:rFonts w:ascii="黑体" w:eastAsia="黑体" w:hAnsi="黑体" w:cs="Arial"/>
-          <w:color w:val="24292E"/>
-          <w:sz w:val="24"/>
-          <w:shd w:val="clear" w:color="auto" w:fill="FFFFFF"/>
-        </w:rPr>
-        <w:lastRenderedPageBreak/>
-        <w:t>而Bad</w:t>
-      </w:r>
-      <w:r>
-        <w:rPr>
-          <w:rFonts w:ascii="黑体" w:eastAsia="黑体" w:hAnsi="黑体" w:cs="Arial"/>
-          <w:color w:val="24292E"/>
-          <w:sz w:val="24"/>
-          <w:shd w:val="clear" w:color="auto" w:fill="FFFFFF"/>
-        </w:rPr>
-        <w:t xml:space="preserve"> Tank是</w:t>
-      </w:r>
-      <w:r>
-        <w:rPr>
-          <w:rFonts w:ascii="黑体" w:eastAsia="黑体" w:hAnsi="黑体" w:cs="Arial"/>
-          <w:color w:val="24292E"/>
-          <w:sz w:val="24"/>
-          <w:shd w:val="clear" w:color="auto" w:fill="FFFFFF"/>
-        </w:rPr>
-        <w:t>不</w:t>
-      </w:r>
-      <w:r>
-        <w:rPr>
-          <w:rFonts w:ascii="黑体" w:eastAsia="黑体" w:hAnsi="黑体" w:cs="Arial"/>
-          <w:color w:val="24292E"/>
-          <w:sz w:val="24"/>
-          <w:shd w:val="clear" w:color="auto" w:fill="FFFFFF"/>
-        </w:rPr>
-        <w:t>受玩家控制的</w:t>
-      </w:r>
-      <w:r>
-        <w:rPr>
-          <w:rFonts w:ascii="黑体" w:eastAsia="黑体" w:hAnsi="黑体" w:cs="Arial"/>
-          <w:color w:val="24292E"/>
-          <w:sz w:val="24"/>
-          <w:shd w:val="clear" w:color="auto" w:fill="FFFFFF"/>
-        </w:rPr>
-        <w:t>敌方</w:t>
-      </w:r>
-      <w:r>
-        <w:rPr>
-          <w:rFonts w:ascii="黑体" w:eastAsia="黑体" w:hAnsi="黑体" w:cs="Arial"/>
-          <w:color w:val="24292E"/>
-          <w:sz w:val="24"/>
-          <w:shd w:val="clear" w:color="auto" w:fill="FFFFFF"/>
-        </w:rPr>
-        <w:t>坦克，具有</w:t>
-      </w:r>
-      <w:r>
-        <w:rPr>
-          <w:rFonts w:ascii="黑体" w:eastAsia="黑体" w:hAnsi="黑体" w:cs="Arial"/>
-          <w:color w:val="24292E"/>
-          <w:sz w:val="24"/>
-          <w:shd w:val="clear" w:color="auto" w:fill="FFFFFF"/>
-        </w:rPr>
-        <w:t>自动行走</w:t>
-      </w:r>
-      <w:r>
-        <w:rPr>
-          <w:rFonts w:ascii="黑体" w:eastAsia="黑体" w:hAnsi="黑体" w:cs="Arial"/>
-          <w:color w:val="24292E"/>
-          <w:sz w:val="24"/>
-          <w:shd w:val="clear" w:color="auto" w:fill="FFFFFF"/>
-        </w:rPr>
-        <w:t>、</w:t>
-      </w:r>
-      <w:r>
-        <w:rPr>
-          <w:rFonts w:ascii="黑体" w:eastAsia="黑体" w:hAnsi="黑体" w:cs="Arial"/>
-          <w:color w:val="24292E"/>
-          <w:sz w:val="24"/>
-          <w:shd w:val="clear" w:color="auto" w:fill="FFFFFF"/>
-        </w:rPr>
-        <w:t>概率性射击</w:t>
-      </w:r>
-      <w:r>
-        <w:rPr>
-          <w:rFonts w:ascii="黑体" w:eastAsia="黑体" w:hAnsi="黑体" w:cs="Arial"/>
-          <w:color w:val="24292E"/>
-          <w:sz w:val="24"/>
-          <w:shd w:val="clear" w:color="auto" w:fill="FFFFFF"/>
-        </w:rPr>
-        <w:t>、</w:t>
-      </w:r>
-      <w:r>
-        <w:rPr>
-          <w:rFonts w:ascii="黑体" w:eastAsia="黑体" w:hAnsi="黑体" w:cs="Arial"/>
-          <w:color w:val="24292E"/>
-          <w:sz w:val="24"/>
-          <w:shd w:val="clear" w:color="auto" w:fill="FFFFFF"/>
-        </w:rPr>
-        <w:t>一击即挂等特性</w:t>
-      </w:r>
-      <w:r>
-        <w:rPr>
-          <w:rFonts w:ascii="黑体" w:eastAsia="黑体" w:hAnsi="黑体" w:cs="Arial"/>
-          <w:color w:val="24292E"/>
-          <w:sz w:val="24"/>
-          <w:shd w:val="clear" w:color="auto" w:fill="FFFFFF"/>
-        </w:rPr>
-        <w:t>。</w:t>
-      </w:r>
-      <w:proofErr w:type="gramStart"/>
-      <w:r>
-        <w:rPr>
-          <w:rFonts w:ascii="黑体" w:eastAsia="黑体" w:hAnsi="黑体" w:cs="Arial"/>
-          <w:color w:val="24292E"/>
-          <w:sz w:val="24"/>
-          <w:shd w:val="clear" w:color="auto" w:fill="FFFFFF"/>
-        </w:rPr>
-        <w:t>由实现</w:t>
-      </w:r>
-      <w:proofErr w:type="gramEnd"/>
-      <w:r>
-        <w:rPr>
-          <w:rFonts w:ascii="黑体" w:eastAsia="黑体" w:hAnsi="黑体" w:cs="Arial"/>
-          <w:color w:val="24292E"/>
-          <w:sz w:val="24"/>
-          <w:shd w:val="clear" w:color="auto" w:fill="FFFFFF"/>
-        </w:rPr>
-        <w:t>了</w:t>
-      </w:r>
-      <w:proofErr w:type="spellStart"/>
-      <w:r>
-        <w:rPr>
-          <w:rFonts w:ascii="黑体" w:eastAsia="黑体" w:hAnsi="黑体" w:cs="Arial"/>
-          <w:color w:val="24292E"/>
-          <w:sz w:val="24"/>
-          <w:shd w:val="clear" w:color="auto" w:fill="FFFFFF"/>
-        </w:rPr>
-        <w:t>TankFactory</w:t>
-      </w:r>
-      <w:proofErr w:type="spellEnd"/>
-      <w:r>
-        <w:rPr>
-          <w:rFonts w:ascii="黑体" w:eastAsia="黑体" w:hAnsi="黑体" w:cs="Arial"/>
-          <w:color w:val="24292E"/>
-          <w:sz w:val="24"/>
-          <w:shd w:val="clear" w:color="auto" w:fill="FFFFFF"/>
-        </w:rPr>
-        <w:t>的具体工厂</w:t>
-      </w:r>
-      <w:proofErr w:type="spellStart"/>
-      <w:r>
-        <w:rPr>
-          <w:rFonts w:ascii="黑体" w:eastAsia="黑体" w:hAnsi="黑体" w:cs="Arial"/>
-          <w:color w:val="24292E"/>
-          <w:sz w:val="24"/>
-          <w:shd w:val="clear" w:color="auto" w:fill="FFFFFF"/>
-        </w:rPr>
-        <w:t>Bad</w:t>
-      </w:r>
-      <w:r>
-        <w:rPr>
-          <w:rFonts w:ascii="黑体" w:eastAsia="黑体" w:hAnsi="黑体" w:cs="Arial"/>
-          <w:color w:val="24292E"/>
-          <w:sz w:val="24"/>
-          <w:shd w:val="clear" w:color="auto" w:fill="FFFFFF"/>
-        </w:rPr>
-        <w:t>TankFactory</w:t>
-      </w:r>
-      <w:proofErr w:type="spellEnd"/>
-      <w:r>
-        <w:rPr>
-          <w:rFonts w:ascii="黑体" w:eastAsia="黑体" w:hAnsi="黑体" w:cs="Arial"/>
-          <w:color w:val="24292E"/>
-          <w:sz w:val="24"/>
-          <w:shd w:val="clear" w:color="auto" w:fill="FFFFFF"/>
-        </w:rPr>
-        <w:t>负责创建。</w:t>
-      </w:r>
-    </w:p>
-    <w:p>
-      <w:pPr>
-        <w:rPr>
-          <w:rFonts w:ascii="宋体" w:eastAsia="宋体" w:hAnsi="宋体" w:hint="eastAsia"/>
-          <w:b/>
-          <w:noProof/>
           <w:sz w:val="32"/>
           <w:szCs w:val="28"/>
         </w:rPr>
@@ -992,12 +928,6 @@
     </w:p>
     <w:p/>
     <w:p>
-      <w:pPr>
-        <w:rPr>
-          <w:rFonts w:hint="eastAsia"/>
-        </w:rPr>
-      </w:pPr>
-      <w:bookmarkStart w:id="0" w:name="_GoBack"/>
       <w:r>
         <w:rPr>
           <w:noProof/>
@@ -1038,7 +968,6 @@
           </wp:inline>
         </w:drawing>
       </w:r>
-      <w:bookmarkEnd w:id="0"/>
     </w:p>
     <w:p>
       <w:pPr>
@@ -1164,7 +1093,7 @@
     <w:p>
       <w:pPr>
         <w:rPr>
-          <w:rFonts w:ascii="黑体" w:eastAsia="黑体" w:hAnsi="黑体" w:cs="Arial" w:hint="eastAsia"/>
+          <w:rFonts w:ascii="黑体" w:eastAsia="黑体" w:hAnsi="黑体" w:cs="Arial"/>
           <w:color w:val="24292E"/>
           <w:sz w:val="24"/>
           <w:shd w:val="clear" w:color="auto" w:fill="FFFFFF"/>
@@ -1183,7 +1112,7 @@
     <w:p>
       <w:pPr>
         <w:rPr>
-          <w:rFonts w:ascii="宋体" w:eastAsia="宋体" w:hAnsi="宋体" w:hint="eastAsia"/>
+          <w:rFonts w:ascii="宋体" w:eastAsia="宋体" w:hAnsi="宋体"/>
           <w:b/>
           <w:noProof/>
           <w:sz w:val="32"/>
@@ -1294,16 +1223,34 @@
     <w:p>
       <w:pPr>
         <w:rPr>
+          <w:b/>
+          <w:noProof/>
+          <w:sz w:val="28"/>
+          <w:szCs w:val="28"/>
+        </w:rPr>
+      </w:pPr>
+    </w:p>
+    <w:p>
+      <w:pPr>
+        <w:rPr>
+          <w:b/>
+          <w:noProof/>
+          <w:sz w:val="28"/>
+          <w:szCs w:val="28"/>
+        </w:rPr>
+      </w:pPr>
+      <w:r>
+        <w:rPr>
           <w:rFonts w:hint="eastAsia"/>
           <w:b/>
           <w:noProof/>
           <w:sz w:val="28"/>
           <w:szCs w:val="28"/>
         </w:rPr>
-      </w:pPr>
-    </w:p>
-    <w:p>
-      <w:pPr>
+        <w:lastRenderedPageBreak/>
+        <w:t>5、</w:t>
+      </w:r>
+      <w:r>
         <w:rPr>
           <w:rFonts w:hint="eastAsia"/>
           <w:b/>
@@ -1311,25 +1258,6 @@
           <w:sz w:val="28"/>
           <w:szCs w:val="28"/>
         </w:rPr>
-      </w:pPr>
-      <w:r>
-        <w:rPr>
-          <w:rFonts w:hint="eastAsia"/>
-          <w:b/>
-          <w:noProof/>
-          <w:sz w:val="28"/>
-          <w:szCs w:val="28"/>
-        </w:rPr>
-        <w:t>5、</w:t>
-      </w:r>
-      <w:r>
-        <w:rPr>
-          <w:rFonts w:hint="eastAsia"/>
-          <w:b/>
-          <w:noProof/>
-          <w:sz w:val="28"/>
-          <w:szCs w:val="28"/>
-        </w:rPr>
         <w:t>观察者模式</w:t>
       </w:r>
     </w:p>
@@ -1349,7 +1277,6 @@
           <w:sz w:val="24"/>
           <w:shd w:val="clear" w:color="auto" w:fill="FFFFFF"/>
         </w:rPr>
-        <w:lastRenderedPageBreak/>
         <w:t>为了增加游戏难度，</w:t>
       </w:r>
       <w:r>
@@ -1496,11 +1423,6 @@
       </w:r>
     </w:p>
     <w:p>
-      <w:pPr>
-        <w:rPr>
-          <w:rFonts w:hint="eastAsia"/>
-        </w:rPr>
-      </w:pPr>
       <w:r>
         <w:rPr>
           <w:rFonts w:ascii="黑体" w:eastAsia="黑体" w:hAnsi="黑体" w:cs="Arial" w:hint="eastAsia"/>

</xml_diff>

<commit_message>
add lightning and whole speed
</commit_message>
<xml_diff>
--- a/Game.docx
+++ b/Game.docx
@@ -141,6 +141,15 @@
         </w:rPr>
         <w:t>工具编写的单机版application。</w:t>
       </w:r>
+      <w:r>
+        <w:rPr>
+          <w:rFonts w:ascii="黑体" w:eastAsia="黑体" w:hAnsi="黑体" w:cs="Arial" w:hint="eastAsia"/>
+          <w:color w:val="24292E"/>
+          <w:sz w:val="24"/>
+          <w:shd w:val="clear" w:color="auto" w:fill="FFFFFF"/>
+        </w:rPr>
+        <w:t>项目中实现了角色升级、关卡难度改变、装备不同武器、医疗生命、多技能等众多功能。</w:t>
+      </w:r>
     </w:p>
     <w:p>
       <w:pPr>
@@ -231,6 +240,26 @@
       <w:pPr>
         <w:ind w:firstLine="420"/>
         <w:rPr>
+          <w:rFonts w:ascii="黑体" w:eastAsia="黑体" w:hAnsi="黑体" w:cs="Arial" w:hint="eastAsia"/>
+          <w:color w:val="24292E"/>
+          <w:sz w:val="24"/>
+          <w:shd w:val="clear" w:color="auto" w:fill="FFFFFF"/>
+        </w:rPr>
+      </w:pPr>
+      <w:r>
+        <w:rPr>
+          <w:rFonts w:ascii="黑体" w:eastAsia="黑体" w:hAnsi="黑体" w:cs="Arial" w:hint="eastAsia"/>
+          <w:color w:val="24292E"/>
+          <w:sz w:val="24"/>
+          <w:shd w:val="clear" w:color="auto" w:fill="FFFFFF"/>
+        </w:rPr>
+        <w:t>游戏中可以控制难度级别，越高难度则敌方坦克速度越快，我方防卫的压力则越大！</w:t>
+      </w:r>
+    </w:p>
+    <w:p>
+      <w:pPr>
+        <w:ind w:firstLine="420"/>
+        <w:rPr>
           <w:rFonts w:ascii="黑体" w:eastAsia="黑体" w:hAnsi="黑体" w:cs="Arial"/>
           <w:color w:val="24292E"/>
           <w:sz w:val="24"/>
@@ -317,6 +346,159 @@
           <w:shd w:val="clear" w:color="auto" w:fill="FFFFFF"/>
         </w:rPr>
         <w:t>整整</w:t>
+      </w:r>
+      <w:r>
+        <w:rPr>
+          <w:rFonts w:ascii="黑体" w:eastAsia="黑体" w:hAnsi="黑体" w:cs="Arial" w:hint="eastAsia"/>
+          <w:color w:val="24292E"/>
+          <w:sz w:val="24"/>
+          <w:shd w:val="clear" w:color="auto" w:fill="FFFFFF"/>
+        </w:rPr>
+        <w:t>4格血条。</w:t>
+      </w:r>
+    </w:p>
+    <w:p>
+      <w:pPr>
+        <w:ind w:firstLine="420"/>
+        <w:rPr>
+          <w:rFonts w:ascii="黑体" w:eastAsia="黑体" w:hAnsi="黑体" w:cs="Arial"/>
+          <w:color w:val="24292E"/>
+          <w:sz w:val="24"/>
+          <w:shd w:val="clear" w:color="auto" w:fill="FFFFFF"/>
+        </w:rPr>
+      </w:pPr>
+      <w:r>
+        <w:rPr>
+          <w:rFonts w:ascii="黑体" w:eastAsia="黑体" w:hAnsi="黑体" w:cs="Arial" w:hint="eastAsia"/>
+          <w:color w:val="24292E"/>
+          <w:sz w:val="24"/>
+          <w:shd w:val="clear" w:color="auto" w:fill="FFFFFF"/>
+        </w:rPr>
+        <w:t>子弹分为慢速、中速、快速三种，还有一种super模式可向四周同时扫射。</w:t>
+      </w:r>
+    </w:p>
+    <w:p>
+      <w:pPr>
+        <w:rPr>
+          <w:rFonts w:ascii="黑体" w:eastAsia="黑体" w:hAnsi="黑体" w:cs="Arial"/>
+          <w:color w:val="24292E"/>
+          <w:sz w:val="24"/>
+          <w:shd w:val="clear" w:color="auto" w:fill="FFFFFF"/>
+        </w:rPr>
+      </w:pPr>
+      <w:r>
+        <w:rPr>
+          <w:rFonts w:ascii="黑体" w:eastAsia="黑体" w:hAnsi="黑体" w:cs="Arial" w:hint="eastAsia"/>
+          <w:color w:val="24292E"/>
+          <w:sz w:val="24"/>
+          <w:shd w:val="clear" w:color="auto" w:fill="FFFFFF"/>
+        </w:rPr>
+        <w:t>敌方坦克一击即亡，但倘若我方被击中，会导致敌方坦克数量的增加，使游戏的难度系数增高。</w:t>
+      </w:r>
+      <w:r>
+        <w:rPr>
+          <w:rFonts w:ascii="黑体" w:eastAsia="黑体" w:hAnsi="黑体" w:cs="Arial" w:hint="eastAsia"/>
+          <w:color w:val="24292E"/>
+          <w:sz w:val="24"/>
+          <w:shd w:val="clear" w:color="auto" w:fill="FFFFFF"/>
+        </w:rPr>
+        <w:t>另外，游戏场地中将会随机空降超级武器，我方坦克捡起后可以使发射的子弹变为炸裂性究</w:t>
+      </w:r>
+      <w:proofErr w:type="gramStart"/>
+      <w:r>
+        <w:rPr>
+          <w:rFonts w:ascii="黑体" w:eastAsia="黑体" w:hAnsi="黑体" w:cs="Arial" w:hint="eastAsia"/>
+          <w:color w:val="24292E"/>
+          <w:sz w:val="24"/>
+          <w:shd w:val="clear" w:color="auto" w:fill="FFFFFF"/>
+        </w:rPr>
+        <w:t>极</w:t>
+      </w:r>
+      <w:proofErr w:type="gramEnd"/>
+      <w:r>
+        <w:rPr>
+          <w:rFonts w:ascii="黑体" w:eastAsia="黑体" w:hAnsi="黑体" w:cs="Arial" w:hint="eastAsia"/>
+          <w:color w:val="24292E"/>
+          <w:sz w:val="24"/>
+          <w:shd w:val="clear" w:color="auto" w:fill="FFFFFF"/>
+        </w:rPr>
+        <w:t>武器，伴随酷</w:t>
+      </w:r>
+      <w:proofErr w:type="gramStart"/>
+      <w:r>
+        <w:rPr>
+          <w:rFonts w:ascii="黑体" w:eastAsia="黑体" w:hAnsi="黑体" w:cs="Arial" w:hint="eastAsia"/>
+          <w:color w:val="24292E"/>
+          <w:sz w:val="24"/>
+          <w:shd w:val="clear" w:color="auto" w:fill="FFFFFF"/>
+        </w:rPr>
+        <w:t>炫</w:t>
+      </w:r>
+      <w:proofErr w:type="gramEnd"/>
+      <w:r>
+        <w:rPr>
+          <w:rFonts w:ascii="黑体" w:eastAsia="黑体" w:hAnsi="黑体" w:cs="Arial" w:hint="eastAsia"/>
+          <w:color w:val="24292E"/>
+          <w:sz w:val="24"/>
+          <w:shd w:val="clear" w:color="auto" w:fill="FFFFFF"/>
+        </w:rPr>
+        <w:t>效果！</w:t>
+      </w:r>
+    </w:p>
+    <w:p>
+      <w:pPr>
+        <w:rPr>
+          <w:rFonts w:ascii="黑体" w:eastAsia="黑体" w:hAnsi="黑体" w:cs="Arial" w:hint="eastAsia"/>
+          <w:color w:val="24292E"/>
+          <w:sz w:val="24"/>
+          <w:shd w:val="clear" w:color="auto" w:fill="FFFFFF"/>
+        </w:rPr>
+      </w:pPr>
+      <w:r>
+        <w:rPr>
+          <w:rFonts w:ascii="黑体" w:eastAsia="黑体" w:hAnsi="黑体" w:cs="Arial"/>
+          <w:color w:val="24292E"/>
+          <w:sz w:val="24"/>
+          <w:shd w:val="clear" w:color="auto" w:fill="FFFFFF"/>
+        </w:rPr>
+        <w:tab/>
+      </w:r>
+      <w:r>
+        <w:rPr>
+          <w:rFonts w:ascii="黑体" w:eastAsia="黑体" w:hAnsi="黑体" w:cs="Arial" w:hint="eastAsia"/>
+          <w:color w:val="24292E"/>
+          <w:sz w:val="24"/>
+          <w:shd w:val="clear" w:color="auto" w:fill="FFFFFF"/>
+        </w:rPr>
+        <w:t>地图中还是随机空降“闪电”，捡起该装备后可以使我方坦克瞬间提速，增加胜利概率！</w:t>
+      </w:r>
+    </w:p>
+    <w:p>
+      <w:pPr>
+        <w:rPr>
+          <w:rFonts w:ascii="黑体" w:eastAsia="黑体" w:hAnsi="黑体" w:cs="Arial"/>
+          <w:color w:val="24292E"/>
+          <w:sz w:val="24"/>
+          <w:shd w:val="clear" w:color="auto" w:fill="FFFFFF"/>
+        </w:rPr>
+      </w:pPr>
+      <w:r>
+        <w:rPr>
+          <w:rFonts w:ascii="黑体" w:eastAsia="黑体" w:hAnsi="黑体" w:cs="Arial"/>
+          <w:color w:val="24292E"/>
+          <w:sz w:val="24"/>
+          <w:shd w:val="clear" w:color="auto" w:fill="FFFFFF"/>
+        </w:rPr>
+        <w:tab/>
+      </w:r>
+      <w:r>
+        <w:rPr>
+          <w:rFonts w:ascii="黑体" w:eastAsia="黑体" w:hAnsi="黑体" w:cs="Arial" w:hint="eastAsia"/>
+          <w:color w:val="24292E"/>
+          <w:sz w:val="24"/>
+          <w:shd w:val="clear" w:color="auto" w:fill="FFFFFF"/>
+        </w:rPr>
+        <w:t>项目中用到多种设计模式，具体分析以及类</w:t>
       </w:r>
       <w:bookmarkStart w:id="0" w:name="_GoBack"/>
       <w:bookmarkEnd w:id="0"/>
@@ -327,103 +509,7 @@
           <w:sz w:val="24"/>
           <w:shd w:val="clear" w:color="auto" w:fill="FFFFFF"/>
         </w:rPr>
-        <w:t>4格血条。</w:t>
-      </w:r>
-    </w:p>
-    <w:p>
-      <w:pPr>
-        <w:ind w:firstLine="420"/>
-        <w:rPr>
-          <w:rFonts w:ascii="黑体" w:eastAsia="黑体" w:hAnsi="黑体" w:cs="Arial"/>
-          <w:color w:val="24292E"/>
-          <w:sz w:val="24"/>
-          <w:shd w:val="clear" w:color="auto" w:fill="FFFFFF"/>
-        </w:rPr>
-      </w:pPr>
-      <w:r>
-        <w:rPr>
-          <w:rFonts w:ascii="黑体" w:eastAsia="黑体" w:hAnsi="黑体" w:cs="Arial" w:hint="eastAsia"/>
-          <w:color w:val="24292E"/>
-          <w:sz w:val="24"/>
-          <w:shd w:val="clear" w:color="auto" w:fill="FFFFFF"/>
-        </w:rPr>
-        <w:t>子弹分为慢速、中速、快速三种，还有一种super模式可向四周同时扫射。</w:t>
-      </w:r>
-    </w:p>
-    <w:p>
-      <w:pPr>
-        <w:rPr>
-          <w:rFonts w:ascii="黑体" w:eastAsia="黑体" w:hAnsi="黑体" w:cs="Arial"/>
-          <w:color w:val="24292E"/>
-          <w:sz w:val="24"/>
-          <w:shd w:val="clear" w:color="auto" w:fill="FFFFFF"/>
-        </w:rPr>
-      </w:pPr>
-      <w:r>
-        <w:rPr>
-          <w:rFonts w:ascii="黑体" w:eastAsia="黑体" w:hAnsi="黑体" w:cs="Arial" w:hint="eastAsia"/>
-          <w:color w:val="24292E"/>
-          <w:sz w:val="24"/>
-          <w:shd w:val="clear" w:color="auto" w:fill="FFFFFF"/>
-        </w:rPr>
-        <w:t>敌方坦克一击即亡，但倘若我方被击中，会导致敌方坦克数量的增加，使游戏的难度系数增高。</w:t>
-      </w:r>
-      <w:r>
-        <w:rPr>
-          <w:rFonts w:ascii="黑体" w:eastAsia="黑体" w:hAnsi="黑体" w:cs="Arial" w:hint="eastAsia"/>
-          <w:color w:val="24292E"/>
-          <w:sz w:val="24"/>
-          <w:shd w:val="clear" w:color="auto" w:fill="FFFFFF"/>
-        </w:rPr>
-        <w:t>另外，游戏场地中将会随机空降超级武器，我方坦克捡起后可以使发射的子弹变为炸裂性究</w:t>
-      </w:r>
-      <w:proofErr w:type="gramStart"/>
-      <w:r>
-        <w:rPr>
-          <w:rFonts w:ascii="黑体" w:eastAsia="黑体" w:hAnsi="黑体" w:cs="Arial" w:hint="eastAsia"/>
-          <w:color w:val="24292E"/>
-          <w:sz w:val="24"/>
-          <w:shd w:val="clear" w:color="auto" w:fill="FFFFFF"/>
-        </w:rPr>
-        <w:t>极</w:t>
-      </w:r>
-      <w:proofErr w:type="gramEnd"/>
-      <w:r>
-        <w:rPr>
-          <w:rFonts w:ascii="黑体" w:eastAsia="黑体" w:hAnsi="黑体" w:cs="Arial" w:hint="eastAsia"/>
-          <w:color w:val="24292E"/>
-          <w:sz w:val="24"/>
-          <w:shd w:val="clear" w:color="auto" w:fill="FFFFFF"/>
-        </w:rPr>
-        <w:t>武器，伴随酷炫效果！</w:t>
-      </w:r>
-    </w:p>
-    <w:p>
-      <w:pPr>
-        <w:rPr>
-          <w:rFonts w:ascii="黑体" w:eastAsia="黑体" w:hAnsi="黑体" w:cs="Arial"/>
-          <w:color w:val="24292E"/>
-          <w:sz w:val="24"/>
-          <w:shd w:val="clear" w:color="auto" w:fill="FFFFFF"/>
-        </w:rPr>
-      </w:pPr>
-      <w:r>
-        <w:rPr>
-          <w:rFonts w:ascii="黑体" w:eastAsia="黑体" w:hAnsi="黑体" w:cs="Arial"/>
-          <w:color w:val="24292E"/>
-          <w:sz w:val="24"/>
-          <w:shd w:val="clear" w:color="auto" w:fill="FFFFFF"/>
-        </w:rPr>
-        <w:tab/>
-      </w:r>
-      <w:r>
-        <w:rPr>
-          <w:rFonts w:ascii="黑体" w:eastAsia="黑体" w:hAnsi="黑体" w:cs="Arial" w:hint="eastAsia"/>
-          <w:color w:val="24292E"/>
-          <w:sz w:val="24"/>
-          <w:shd w:val="clear" w:color="auto" w:fill="FFFFFF"/>
-        </w:rPr>
-        <w:t>项目中用到多种设计模式，具体分析以及类图如下。</w:t>
+        <w:t>图如下。</w:t>
       </w:r>
     </w:p>
     <w:p>
@@ -697,6 +783,7 @@
           <w:sz w:val="28"/>
           <w:szCs w:val="28"/>
         </w:rPr>
+        <w:lastRenderedPageBreak/>
         <w:t>2、工厂方法模式</w:t>
       </w:r>
     </w:p>
@@ -744,17 +831,7 @@
           <w:sz w:val="24"/>
           <w:shd w:val="clear" w:color="auto" w:fill="FFFFFF"/>
         </w:rPr>
-        <w:t>其中Good Tank是受玩家控制的我方坦克，具有可手动操控方向、可增减的血</w:t>
-      </w:r>
-      <w:r>
-        <w:rPr>
-          <w:rFonts w:ascii="黑体" w:eastAsia="黑体" w:hAnsi="黑体" w:cs="Arial"/>
-          <w:color w:val="24292E"/>
-          <w:sz w:val="24"/>
-          <w:shd w:val="clear" w:color="auto" w:fill="FFFFFF"/>
-        </w:rPr>
-        <w:lastRenderedPageBreak/>
-        <w:t>条、选择不同类型弹药发射的功能。</w:t>
+        <w:t>其中Good Tank是受玩家控制的我方坦克，具有可手动操控方向、可增减的血条、选择不同类型弹药发射的功能。</w:t>
       </w:r>
       <w:proofErr w:type="gramStart"/>
       <w:r>
@@ -1197,6 +1274,7 @@
           <w:sz w:val="28"/>
           <w:szCs w:val="28"/>
         </w:rPr>
+        <w:lastRenderedPageBreak/>
         <w:t>4</w:t>
       </w:r>
       <w:r>
@@ -1247,7 +1325,6 @@
           <w:sz w:val="28"/>
           <w:szCs w:val="28"/>
         </w:rPr>
-        <w:lastRenderedPageBreak/>
         <w:t>5、</w:t>
       </w:r>
       <w:r>

</xml_diff>